<commit_message>
Update gitignore, modified assignment 1.2 in module 1 folder, added assignment 2.2 in module 2 folder
</commit_message>
<xml_diff>
--- a/module-1/harrisonAssignment1.2.docx
+++ b/module-1/harrisonAssignment1.2.docx
@@ -15,140 +15,35 @@
         <w:spacing w:after="0"/>
       </w:pPr>
       <w:r>
-        <w:t>1.2 Assignment</w:t>
-      </w:r>
-    </w:p>
-    <w:p>
-      <w:pPr>
-        <w:spacing w:after="0"/>
-      </w:pPr>
-    </w:p>
-    <w:p>
-      <w:proofErr w:type="spellStart"/>
-      <w:r>
-        <w:t>Github</w:t>
-      </w:r>
-      <w:proofErr w:type="spellEnd"/>
-      <w:r>
-        <w:t xml:space="preserve"> Repository</w:t>
-      </w:r>
-    </w:p>
-    <w:p>
-      <w:r>
-        <w:rPr>
-          <w:noProof/>
-        </w:rPr>
-        <w:drawing>
-          <wp:inline distT="0" distB="0" distL="0" distR="0" wp14:anchorId="308B426D" wp14:editId="6733C097">
-            <wp:extent cx="5943600" cy="3141980"/>
-            <wp:effectExtent l="0" t="0" r="0" b="0"/>
-            <wp:docPr id="978521164" name="Picture 1" descr="A screenshot of a computer&#10;&#10;AI-generated content may be incorrect."/>
-            <wp:cNvGraphicFramePr>
-              <a:graphicFrameLocks xmlns:a="http://schemas.openxmlformats.org/drawingml/2006/main" noChangeAspect="1"/>
-            </wp:cNvGraphicFramePr>
-            <a:graphic xmlns:a="http://schemas.openxmlformats.org/drawingml/2006/main">
-              <a:graphicData uri="http://schemas.openxmlformats.org/drawingml/2006/picture">
-                <pic:pic xmlns:pic="http://schemas.openxmlformats.org/drawingml/2006/picture">
-                  <pic:nvPicPr>
-                    <pic:cNvPr id="978521164" name="Picture 1" descr="A screenshot of a computer&#10;&#10;AI-generated content may be incorrect."/>
-                    <pic:cNvPicPr/>
-                  </pic:nvPicPr>
-                  <pic:blipFill>
-                    <a:blip r:embed="rId4" cstate="print">
-                      <a:extLst>
-                        <a:ext uri="{28A0092B-C50C-407E-A947-70E740481C1C}">
-                          <a14:useLocalDpi xmlns:a14="http://schemas.microsoft.com/office/drawing/2010/main" val="0"/>
-                        </a:ext>
-                      </a:extLst>
-                    </a:blip>
-                    <a:stretch>
-                      <a:fillRect/>
-                    </a:stretch>
-                  </pic:blipFill>
-                  <pic:spPr>
-                    <a:xfrm>
-                      <a:off x="0" y="0"/>
-                      <a:ext cx="5943600" cy="3141980"/>
-                    </a:xfrm>
-                    <a:prstGeom prst="rect">
-                      <a:avLst/>
-                    </a:prstGeom>
-                  </pic:spPr>
-                </pic:pic>
-              </a:graphicData>
-            </a:graphic>
-          </wp:inline>
-        </w:drawing>
+        <w:t>Assignment</w:t>
+      </w:r>
+      <w:r>
+        <w:t xml:space="preserve"> 1.2</w:t>
       </w:r>
     </w:p>
     <w:p/>
     <w:p>
       <w:proofErr w:type="spellStart"/>
       <w:r>
-        <w:t>Github</w:t>
+        <w:t>Gith</w:t>
+      </w:r>
+      <w:r>
+        <w:t>ub</w:t>
       </w:r>
       <w:proofErr w:type="spellEnd"/>
       <w:r>
-        <w:t xml:space="preserve"> Linked</w:t>
+        <w:t xml:space="preserve"> Link:</w:t>
       </w:r>
     </w:p>
     <w:p>
       <w:r>
-        <w:rPr>
-          <w:noProof/>
-        </w:rPr>
-        <w:drawing>
-          <wp:inline distT="0" distB="0" distL="0" distR="0" wp14:anchorId="00C548EE" wp14:editId="5DC3EF86">
-            <wp:extent cx="5943600" cy="1701800"/>
-            <wp:effectExtent l="0" t="0" r="0" b="0"/>
-            <wp:docPr id="413642801" name="Picture 3" descr="A screenshot of a computer&#10;&#10;AI-generated content may be incorrect."/>
-            <wp:cNvGraphicFramePr>
-              <a:graphicFrameLocks xmlns:a="http://schemas.openxmlformats.org/drawingml/2006/main" noChangeAspect="1"/>
-            </wp:cNvGraphicFramePr>
-            <a:graphic xmlns:a="http://schemas.openxmlformats.org/drawingml/2006/main">
-              <a:graphicData uri="http://schemas.openxmlformats.org/drawingml/2006/picture">
-                <pic:pic xmlns:pic="http://schemas.openxmlformats.org/drawingml/2006/picture">
-                  <pic:nvPicPr>
-                    <pic:cNvPr id="413642801" name="Picture 3" descr="A screenshot of a computer&#10;&#10;AI-generated content may be incorrect."/>
-                    <pic:cNvPicPr/>
-                  </pic:nvPicPr>
-                  <pic:blipFill>
-                    <a:blip r:embed="rId5">
-                      <a:extLst>
-                        <a:ext uri="{28A0092B-C50C-407E-A947-70E740481C1C}">
-                          <a14:useLocalDpi xmlns:a14="http://schemas.microsoft.com/office/drawing/2010/main" val="0"/>
-                        </a:ext>
-                      </a:extLst>
-                    </a:blip>
-                    <a:stretch>
-                      <a:fillRect/>
-                    </a:stretch>
-                  </pic:blipFill>
-                  <pic:spPr>
-                    <a:xfrm>
-                      <a:off x="0" y="0"/>
-                      <a:ext cx="5943600" cy="1701800"/>
-                    </a:xfrm>
-                    <a:prstGeom prst="rect">
-                      <a:avLst/>
-                    </a:prstGeom>
-                  </pic:spPr>
-                </pic:pic>
-              </a:graphicData>
-            </a:graphic>
-          </wp:inline>
-        </w:drawing>
+        <w:t>https://github.com/DJonJasmine/csd-310.git</w:t>
       </w:r>
     </w:p>
-    <w:p/>
-    <w:p/>
-    <w:p/>
-    <w:p/>
     <w:p/>
     <w:p>
       <w:proofErr w:type="spellStart"/>
       <w:r>
-        <w:lastRenderedPageBreak/>
         <w:t>Github</w:t>
       </w:r>
       <w:proofErr w:type="spellEnd"/>
@@ -177,7 +72,7 @@
                     <pic:cNvPicPr/>
                   </pic:nvPicPr>
                   <pic:blipFill>
-                    <a:blip r:embed="rId6">
+                    <a:blip r:embed="rId4">
                       <a:extLst>
                         <a:ext uri="{28A0092B-C50C-407E-A947-70E740481C1C}">
                           <a14:useLocalDpi xmlns:a14="http://schemas.microsoft.com/office/drawing/2010/main" val="0"/>
@@ -203,7 +98,70 @@
           </wp:inline>
         </w:drawing>
       </w:r>
+      <w:r>
+        <w:br/>
+      </w:r>
+      <w:r>
+        <w:br/>
+      </w:r>
+      <w:proofErr w:type="spellStart"/>
+      <w:r>
+        <w:t>Github</w:t>
+      </w:r>
+      <w:proofErr w:type="spellEnd"/>
+      <w:r>
+        <w:t xml:space="preserve"> Repository</w:t>
+      </w:r>
     </w:p>
+    <w:p>
+      <w:r>
+        <w:rPr>
+          <w:noProof/>
+        </w:rPr>
+        <w:drawing>
+          <wp:inline distT="0" distB="0" distL="0" distR="0" wp14:anchorId="687ECB7A" wp14:editId="169CAA8F">
+            <wp:extent cx="5943600" cy="1732280"/>
+            <wp:effectExtent l="0" t="0" r="0" b="0"/>
+            <wp:docPr id="501969557" name="Picture 5" descr="A screenshot of a computer&#10;&#10;AI-generated content may be incorrect."/>
+            <wp:cNvGraphicFramePr>
+              <a:graphicFrameLocks xmlns:a="http://schemas.openxmlformats.org/drawingml/2006/main" noChangeAspect="1"/>
+            </wp:cNvGraphicFramePr>
+            <a:graphic xmlns:a="http://schemas.openxmlformats.org/drawingml/2006/main">
+              <a:graphicData uri="http://schemas.openxmlformats.org/drawingml/2006/picture">
+                <pic:pic xmlns:pic="http://schemas.openxmlformats.org/drawingml/2006/picture">
+                  <pic:nvPicPr>
+                    <pic:cNvPr id="501969557" name="Picture 5" descr="A screenshot of a computer&#10;&#10;AI-generated content may be incorrect."/>
+                    <pic:cNvPicPr/>
+                  </pic:nvPicPr>
+                  <pic:blipFill>
+                    <a:blip r:embed="rId5" cstate="print">
+                      <a:extLst>
+                        <a:ext uri="{28A0092B-C50C-407E-A947-70E740481C1C}">
+                          <a14:useLocalDpi xmlns:a14="http://schemas.microsoft.com/office/drawing/2010/main" val="0"/>
+                        </a:ext>
+                      </a:extLst>
+                    </a:blip>
+                    <a:stretch>
+                      <a:fillRect/>
+                    </a:stretch>
+                  </pic:blipFill>
+                  <pic:spPr>
+                    <a:xfrm>
+                      <a:off x="0" y="0"/>
+                      <a:ext cx="5943600" cy="1732280"/>
+                    </a:xfrm>
+                    <a:prstGeom prst="rect">
+                      <a:avLst/>
+                    </a:prstGeom>
+                  </pic:spPr>
+                </pic:pic>
+              </a:graphicData>
+            </a:graphic>
+          </wp:inline>
+        </w:drawing>
+      </w:r>
+    </w:p>
+    <w:p/>
     <w:sectPr>
       <w:pgSz w:w="12240" w:h="15840"/>
       <w:pgMar w:top="1440" w:right="1440" w:bottom="1440" w:left="1440" w:header="720" w:footer="720" w:gutter="0"/>

</xml_diff>